<commit_message>
Criação dos casos de uso
</commit_message>
<xml_diff>
--- a/planejamento/iB_Plano_projeto.docx
+++ b/planejamento/iB_Plano_projeto.docx
@@ -9,9 +9,13 @@
           <w:lang w:val="pt-BR"/>
         </w:rPr>
       </w:pPr>
+      <w:proofErr w:type="spellStart"/>
+      <w:proofErr w:type="gramStart"/>
       <w:r>
         <w:t>iBar</w:t>
       </w:r>
+      <w:proofErr w:type="spellEnd"/>
+      <w:proofErr w:type="gramEnd"/>
     </w:p>
     <w:p>
       <w:pPr>
@@ -72,8 +76,17 @@
           <w:color w:val="000000"/>
           <w:lang w:val="pt-BR"/>
         </w:rPr>
-        <w:t>aplicativo iBar</w:t>
+        <w:t xml:space="preserve">aplicativo </w:t>
       </w:r>
+      <w:proofErr w:type="spellStart"/>
+      <w:r>
+        <w:rPr>
+          <w:color w:val="000000"/>
+          <w:lang w:val="pt-BR"/>
+        </w:rPr>
+        <w:t>iBar</w:t>
+      </w:r>
+      <w:proofErr w:type="spellEnd"/>
       <w:r>
         <w:rPr>
           <w:lang w:val="pt-BR"/>
@@ -328,13 +341,23 @@
                 <w:lang w:val="pt-BR"/>
               </w:rPr>
             </w:pPr>
+            <w:proofErr w:type="spellStart"/>
             <w:r>
               <w:rPr>
                 <w:sz w:val="20"/>
                 <w:szCs w:val="20"/>
                 <w:lang w:val="pt-BR"/>
               </w:rPr>
-              <w:t>Jarley Nobrega</w:t>
+              <w:t>Jarley</w:t>
+            </w:r>
+            <w:proofErr w:type="spellEnd"/>
+            <w:r>
+              <w:rPr>
+                <w:sz w:val="20"/>
+                <w:szCs w:val="20"/>
+                <w:lang w:val="pt-BR"/>
+              </w:rPr>
+              <w:t xml:space="preserve"> Nobrega</w:t>
             </w:r>
           </w:p>
         </w:tc>
@@ -354,6 +377,7 @@
                 <w:lang w:val="pt-BR"/>
               </w:rPr>
             </w:pPr>
+            <w:proofErr w:type="spellStart"/>
             <w:r>
               <w:rPr>
                 <w:sz w:val="20"/>
@@ -362,6 +386,7 @@
               </w:rPr>
               <w:t>Stakeholder</w:t>
             </w:r>
+            <w:proofErr w:type="spellEnd"/>
           </w:p>
         </w:tc>
         <w:tc>
@@ -503,7 +528,21 @@
         <w:rPr>
           <w:lang w:val="pt-BR"/>
         </w:rPr>
-        <w:t xml:space="preserve">O ciclo de vida do projeto será baseado no OpenUP, cuja definição é atualmente de responsabilidade da equipe do Eclipse Foundation. A instância do processo para fins de acompanhamento está disponível na web através da URL </w:t>
+        <w:t xml:space="preserve">O ciclo de vida do projeto será baseado no </w:t>
+      </w:r>
+      <w:proofErr w:type="spellStart"/>
+      <w:r>
+        <w:rPr>
+          <w:lang w:val="pt-BR"/>
+        </w:rPr>
+        <w:t>OpenUP</w:t>
+      </w:r>
+      <w:proofErr w:type="spellEnd"/>
+      <w:r>
+        <w:rPr>
+          <w:lang w:val="pt-BR"/>
+        </w:rPr>
+        <w:t xml:space="preserve">, cuja definição é atualmente de responsabilidade da equipe do Eclipse Foundation. A instância do processo para fins de acompanhamento está disponível na web através da URL </w:t>
       </w:r>
       <w:hyperlink r:id="rId8" w:history="1">
         <w:r>
@@ -534,7 +573,21 @@
         <w:rPr>
           <w:lang w:val="pt-BR"/>
         </w:rPr>
-        <w:t>O OpenUP prevê o desenvolvimento em 4 fases distintas: Concepção, Elaboração, Construção e Transição, com as seguintes disciplinas e artefatos:</w:t>
+        <w:t xml:space="preserve">O </w:t>
+      </w:r>
+      <w:proofErr w:type="spellStart"/>
+      <w:r>
+        <w:rPr>
+          <w:lang w:val="pt-BR"/>
+        </w:rPr>
+        <w:t>OpenUP</w:t>
+      </w:r>
+      <w:proofErr w:type="spellEnd"/>
+      <w:r>
+        <w:rPr>
+          <w:lang w:val="pt-BR"/>
+        </w:rPr>
+        <w:t xml:space="preserve"> prevê o desenvolvimento em 4 fases distintas: Concepção, Elaboração, Construção e Transição, com as seguintes disciplinas e artefatos:</w:t>
       </w:r>
     </w:p>
     <w:p>
@@ -664,7 +717,21 @@
         <w:rPr>
           <w:lang w:val="pt-BR"/>
         </w:rPr>
-        <w:t>O acompanhamento das atividades ocorrerá diariamente com as atividades de desenvolvimento e semanalmente para atualizar o progresso do projeto como um todo. O artefato oficial para acompanhamento é a Lista de Itens de Trabalho. Ao final de cada atividade, o Estado Atual e as Horas Trabalhadas serão atualizados pelo responsável da tarefa. A estimativa de esforço será baseada no método descrito no OpenUP.</w:t>
+        <w:t xml:space="preserve">O acompanhamento das atividades ocorrerá diariamente com as atividades de desenvolvimento e semanalmente para atualizar o progresso do projeto como um todo. O artefato oficial para acompanhamento é a Lista de Itens de Trabalho. Ao final de cada atividade, o Estado Atual e as Horas Trabalhadas serão atualizados pelo responsável da tarefa. A estimativa de esforço será baseada no método descrito no </w:t>
+      </w:r>
+      <w:proofErr w:type="spellStart"/>
+      <w:r>
+        <w:rPr>
+          <w:lang w:val="pt-BR"/>
+        </w:rPr>
+        <w:t>OpenUP</w:t>
+      </w:r>
+      <w:proofErr w:type="spellEnd"/>
+      <w:r>
+        <w:rPr>
+          <w:lang w:val="pt-BR"/>
+        </w:rPr>
+        <w:t>.</w:t>
       </w:r>
     </w:p>
     <w:p>
@@ -1223,6 +1290,27 @@
               <w:t>alcular consumo</w:t>
             </w:r>
           </w:p>
+          <w:p>
+            <w:pPr>
+              <w:pStyle w:val="PargrafodaLista"/>
+              <w:numPr>
+                <w:ilvl w:val="0"/>
+                <w:numId w:val="13"/>
+              </w:numPr>
+              <w:jc w:val="both"/>
+              <w:rPr>
+                <w:lang w:val="pt-BR"/>
+              </w:rPr>
+            </w:pPr>
+            <w:r>
+              <w:rPr>
+                <w:lang w:val="pt-BR"/>
+              </w:rPr>
+              <w:t>Inserir produtos</w:t>
+            </w:r>
+            <w:bookmarkStart w:id="7" w:name="_GoBack"/>
+            <w:bookmarkEnd w:id="7"/>
+          </w:p>
         </w:tc>
         <w:tc>
           <w:tcPr>
@@ -1486,7 +1574,21 @@
               <w:rPr>
                 <w:lang w:val="pt-BR"/>
               </w:rPr>
-              <w:t>03/2016  a 02/06/2016</w:t>
+              <w:t>03/</w:t>
+            </w:r>
+            <w:proofErr w:type="gramStart"/>
+            <w:r>
+              <w:rPr>
+                <w:lang w:val="pt-BR"/>
+              </w:rPr>
+              <w:t>2016  a</w:t>
+            </w:r>
+            <w:proofErr w:type="gramEnd"/>
+            <w:r>
+              <w:rPr>
+                <w:lang w:val="pt-BR"/>
+              </w:rPr>
+              <w:t xml:space="preserve"> 02/06/2016</w:t>
             </w:r>
           </w:p>
         </w:tc>
@@ -1774,13 +1876,7 @@
               <w:rPr>
                 <w:lang w:val="pt-BR"/>
               </w:rPr>
-              <w:t xml:space="preserve"> </w:t>
-            </w:r>
-            <w:r>
-              <w:rPr>
-                <w:lang w:val="pt-BR"/>
-              </w:rPr>
-              <w:t>Salvar histórico</w:t>
+              <w:t xml:space="preserve"> Salvar histórico</w:t>
             </w:r>
           </w:p>
         </w:tc>
@@ -1819,43 +1915,7 @@
               <w:rPr>
                 <w:lang w:val="pt-BR"/>
               </w:rPr>
-              <w:t>0</w:t>
-            </w:r>
-            <w:r>
-              <w:rPr>
-                <w:lang w:val="pt-BR"/>
-              </w:rPr>
-              <w:t>3</w:t>
-            </w:r>
-            <w:r>
-              <w:rPr>
-                <w:lang w:val="pt-BR"/>
-              </w:rPr>
-              <w:t>/0</w:t>
-            </w:r>
-            <w:r>
-              <w:rPr>
-                <w:lang w:val="pt-BR"/>
-              </w:rPr>
-              <w:t>7</w:t>
-            </w:r>
-            <w:r>
-              <w:rPr>
-                <w:lang w:val="pt-BR"/>
-              </w:rPr>
-              <w:t xml:space="preserve">/2016 a </w:t>
-            </w:r>
-            <w:r>
-              <w:rPr>
-                <w:lang w:val="pt-BR"/>
-              </w:rPr>
-              <w:t>03/08</w:t>
-            </w:r>
-            <w:r>
-              <w:rPr>
-                <w:lang w:val="pt-BR"/>
-              </w:rPr>
-              <w:t>/2016</w:t>
+              <w:t>03/07/2016 a 03/08/2016</w:t>
             </w:r>
           </w:p>
         </w:tc>
@@ -1966,13 +2026,7 @@
               <w:rPr>
                 <w:lang w:val="pt-BR"/>
               </w:rPr>
-              <w:t xml:space="preserve">1. </w:t>
-            </w:r>
-            <w:r>
-              <w:rPr>
-                <w:lang w:val="pt-BR"/>
-              </w:rPr>
-              <w:t>Tempo para enviar convite &lt; 30s</w:t>
+              <w:t>1. Tempo para enviar convite &lt; 30s</w:t>
             </w:r>
           </w:p>
           <w:p>
@@ -1988,13 +2042,7 @@
               <w:rPr>
                 <w:lang w:val="pt-BR"/>
               </w:rPr>
-              <w:t xml:space="preserve">2. </w:t>
-            </w:r>
-            <w:r>
-              <w:rPr>
-                <w:lang w:val="pt-BR"/>
-              </w:rPr>
-              <w:t>Tempo de cálculo do consumo &lt; 30s</w:t>
+              <w:t>2. Tempo de cálculo do consumo &lt; 30s</w:t>
             </w:r>
           </w:p>
           <w:p>
@@ -2166,7 +2214,21 @@
               <w:rPr>
                 <w:lang w:val="pt-BR"/>
               </w:rPr>
-              <w:t>preparar o deployment da aplicação</w:t>
+              <w:t xml:space="preserve">preparar o </w:t>
+            </w:r>
+            <w:proofErr w:type="spellStart"/>
+            <w:r>
+              <w:rPr>
+                <w:lang w:val="pt-BR"/>
+              </w:rPr>
+              <w:t>deployment</w:t>
+            </w:r>
+            <w:proofErr w:type="spellEnd"/>
+            <w:r>
+              <w:rPr>
+                <w:lang w:val="pt-BR"/>
+              </w:rPr>
+              <w:t xml:space="preserve"> da aplicação</w:t>
             </w:r>
           </w:p>
         </w:tc>
@@ -2203,13 +2265,7 @@
               <w:rPr>
                 <w:lang w:val="pt-BR"/>
               </w:rPr>
-              <w:t>01/09/2016</w:t>
-            </w:r>
-            <w:r>
-              <w:rPr>
-                <w:lang w:val="pt-BR"/>
-              </w:rPr>
-              <w:t xml:space="preserve"> a</w:t>
+              <w:t>01/09/2016 a</w:t>
             </w:r>
           </w:p>
           <w:p>
@@ -2225,15 +2281,7 @@
               <w:rPr>
                 <w:lang w:val="pt-BR"/>
               </w:rPr>
-              <w:t>20/09</w:t>
-            </w:r>
-            <w:bookmarkStart w:id="7" w:name="_GoBack"/>
-            <w:bookmarkEnd w:id="7"/>
-            <w:r>
-              <w:rPr>
-                <w:lang w:val="pt-BR"/>
-              </w:rPr>
-              <w:t>/2016</w:t>
+              <w:t>20/09/2016</w:t>
             </w:r>
           </w:p>
         </w:tc>
@@ -2309,13 +2357,41 @@
         <w:rPr>
           <w:lang w:val="pt-BR"/>
         </w:rPr>
-        <w:t>A distribuição do iBar ocorrerá através da publicação dos executá</w:t>
+        <w:t xml:space="preserve">A distribuição do </w:t>
+      </w:r>
+      <w:proofErr w:type="spellStart"/>
+      <w:r>
+        <w:rPr>
+          <w:lang w:val="pt-BR"/>
+        </w:rPr>
+        <w:t>iBar</w:t>
+      </w:r>
+      <w:proofErr w:type="spellEnd"/>
+      <w:r>
+        <w:rPr>
+          <w:lang w:val="pt-BR"/>
+        </w:rPr>
+        <w:t xml:space="preserve"> ocorrerá através da publicação dos executá</w:t>
       </w:r>
       <w:r>
         <w:rPr>
           <w:lang w:val="pt-BR"/>
         </w:rPr>
-        <w:t>veis na google play</w:t>
+        <w:t xml:space="preserve">veis na </w:t>
+      </w:r>
+      <w:proofErr w:type="spellStart"/>
+      <w:r>
+        <w:rPr>
+          <w:lang w:val="pt-BR"/>
+        </w:rPr>
+        <w:t>google</w:t>
+      </w:r>
+      <w:proofErr w:type="spellEnd"/>
+      <w:r>
+        <w:rPr>
+          <w:lang w:val="pt-BR"/>
+        </w:rPr>
+        <w:t xml:space="preserve"> play</w:t>
       </w:r>
       <w:r>
         <w:rPr>
@@ -2676,9 +2752,11 @@
               <w:lang w:val="pt-BR"/>
             </w:rPr>
           </w:pPr>
+          <w:proofErr w:type="spellStart"/>
           <w:r>
             <w:t>iBar</w:t>
           </w:r>
+          <w:proofErr w:type="spellEnd"/>
         </w:p>
       </w:tc>
       <w:tc>
@@ -6230,7 +6308,7 @@
 </file>
 
 <file path=customXml/itemProps1.xml><?xml version="1.0" encoding="utf-8"?>
-<ds:datastoreItem xmlns:ds="http://schemas.openxmlformats.org/officeDocument/2006/customXml" ds:itemID="{C58E1ACC-177D-4929-BC27-A051708423FC}">
+<ds:datastoreItem xmlns:ds="http://schemas.openxmlformats.org/officeDocument/2006/customXml" ds:itemID="{D135571F-2FE8-418F-AA58-F16B6FC30DD2}">
   <ds:schemaRefs>
     <ds:schemaRef ds:uri="http://schemas.openxmlformats.org/officeDocument/2006/bibliography"/>
   </ds:schemaRefs>

</xml_diff>